<commit_message>
Function Req. Class Di
</commit_message>
<xml_diff>
--- a/Progress 1/Function Requirement.docx
+++ b/Progress 1/Function Requirement.docx
@@ -59,6 +59,8 @@
       <w:pPr>
         <w:rPr>
           <w:rFonts w:ascii="Times New Roman" w:hAnsi="Times New Roman" w:cs="Times New Roman"/>
+          <w:b/>
+          <w:bCs/>
           <w:sz w:val="28"/>
         </w:rPr>
       </w:pPr>
@@ -81,7 +83,14 @@
           <w:rFonts w:ascii="Times New Roman" w:hAnsi="Times New Roman" w:cs="Times New Roman"/>
           <w:sz w:val="28"/>
         </w:rPr>
-        <w:t>]: The admin can add help information which includes address, phone number, name, and coordinate location.</w:t>
+        <w:t xml:space="preserve">]: </w:t>
+      </w:r>
+      <w:r>
+        <w:rPr>
+          <w:rFonts w:ascii="Times New Roman" w:hAnsi="Times New Roman" w:cs="Times New Roman"/>
+          <w:sz w:val="28"/>
+        </w:rPr>
+        <w:t>The admin can add help information which includes name, address, phone number, and coordinate location.</w:t>
       </w:r>
     </w:p>
     <w:p>
@@ -133,119 +142,79 @@
           <w:rFonts w:ascii="Times New Roman" w:hAnsi="Times New Roman" w:cs="Times New Roman"/>
           <w:sz w:val="28"/>
         </w:rPr>
-        <w:t>[URS-4]: The admin can view help location of each help place.</w:t>
-      </w:r>
-    </w:p>
-    <w:p>
-      <w:pPr>
-        <w:rPr>
-          <w:rFonts w:ascii="Times New Roman" w:hAnsi="Times New Roman" w:cs="Times New Roman"/>
-          <w:sz w:val="28"/>
-        </w:rPr>
-      </w:pPr>
-      <w:r>
-        <w:rPr>
-          <w:rFonts w:ascii="Times New Roman" w:hAnsi="Times New Roman" w:cs="Times New Roman"/>
-          <w:sz w:val="28"/>
-        </w:rPr>
-        <w:t>[URS-5]: The admin can log in into the system.</w:t>
-      </w:r>
-    </w:p>
-    <w:p>
-      <w:pPr>
-        <w:rPr>
-          <w:rFonts w:ascii="Times New Roman" w:hAnsi="Times New Roman" w:cs="Times New Roman"/>
-          <w:sz w:val="28"/>
-        </w:rPr>
-      </w:pPr>
-      <w:r>
-        <w:rPr>
-          <w:rFonts w:ascii="Times New Roman" w:hAnsi="Times New Roman" w:cs="Times New Roman"/>
-          <w:sz w:val="28"/>
-        </w:rPr>
-        <w:t>[URS-6]: The admin can log out from the system.</w:t>
-      </w:r>
-    </w:p>
-    <w:p>
-      <w:pPr>
-        <w:rPr>
-          <w:rFonts w:ascii="Times New Roman" w:hAnsi="Times New Roman" w:cs="Times New Roman"/>
-          <w:sz w:val="28"/>
-        </w:rPr>
-      </w:pPr>
-      <w:r>
-        <w:rPr>
-          <w:rFonts w:ascii="Times New Roman" w:hAnsi="Times New Roman" w:cs="Times New Roman"/>
-          <w:sz w:val="28"/>
-        </w:rPr>
-        <w:t xml:space="preserve">[URS-7]: The admin can </w:t>
-      </w:r>
-      <w:r>
-        <w:rPr>
-          <w:rFonts w:ascii="Times New Roman" w:hAnsi="Times New Roman" w:cs="Times New Roman"/>
-          <w:sz w:val="28"/>
-        </w:rPr>
-        <w:t>update username.</w:t>
-      </w:r>
-    </w:p>
-    <w:p>
-      <w:pPr>
-        <w:rPr>
-          <w:rFonts w:ascii="Times New Roman" w:hAnsi="Times New Roman" w:cs="Times New Roman"/>
-          <w:sz w:val="28"/>
-        </w:rPr>
-      </w:pPr>
-      <w:r>
-        <w:rPr>
-          <w:rFonts w:ascii="Times New Roman" w:hAnsi="Times New Roman" w:cs="Times New Roman"/>
-          <w:sz w:val="28"/>
-        </w:rPr>
-        <w:t>[URS-8]: The admin can update password.</w:t>
-      </w:r>
-    </w:p>
-    <w:p>
-      <w:pPr>
-        <w:rPr>
-          <w:rFonts w:ascii="Times New Roman" w:hAnsi="Times New Roman" w:cs="Times New Roman"/>
-          <w:sz w:val="28"/>
-        </w:rPr>
-      </w:pPr>
-      <w:r>
-        <w:rPr>
-          <w:rFonts w:ascii="Times New Roman" w:hAnsi="Times New Roman" w:cs="Times New Roman"/>
-          <w:sz w:val="28"/>
-        </w:rPr>
-        <w:t>[URS-9]: The admin can view average rating score of each help place.</w:t>
-      </w:r>
-    </w:p>
-    <w:p>
-      <w:pPr>
-        <w:rPr>
-          <w:rFonts w:ascii="Times New Roman" w:hAnsi="Times New Roman" w:cs="Times New Roman"/>
-          <w:sz w:val="28"/>
-        </w:rPr>
-      </w:pPr>
-      <w:r>
-        <w:rPr>
-          <w:rFonts w:ascii="Times New Roman" w:hAnsi="Times New Roman" w:cs="Times New Roman"/>
-          <w:sz w:val="28"/>
-        </w:rPr>
-        <w:t>[URS-10]: The admin can browse the help location by help place categories which are police station, highway police station, hospital, and garage.</w:t>
-      </w:r>
-    </w:p>
-    <w:p>
-      <w:pPr>
-        <w:rPr>
-          <w:rFonts w:ascii="Times New Roman" w:hAnsi="Times New Roman" w:cs="Times New Roman"/>
-          <w:sz w:val="28"/>
-        </w:rPr>
-      </w:pPr>
-      <w:r>
-        <w:rPr>
-          <w:rFonts w:ascii="Times New Roman" w:hAnsi="Times New Roman" w:cs="Times New Roman"/>
-          <w:sz w:val="28"/>
-        </w:rPr>
-        <w:t xml:space="preserve">[URS-11]: The admin can browse the help location by </w:t>
+        <w:t xml:space="preserve">[URS-4]: The admin can view help </w:t>
+      </w:r>
+      <w:r>
+        <w:rPr>
+          <w:rFonts w:ascii="Times New Roman" w:hAnsi="Times New Roman" w:cs="Times New Roman"/>
+          <w:sz w:val="28"/>
+        </w:rPr>
+        <w:t>information</w:t>
+      </w:r>
+      <w:r>
+        <w:rPr>
+          <w:rFonts w:ascii="Times New Roman" w:hAnsi="Times New Roman" w:cs="Times New Roman"/>
+          <w:sz w:val="28"/>
+        </w:rPr>
+        <w:t xml:space="preserve"> of each help place.</w:t>
+      </w:r>
+    </w:p>
+    <w:p>
+      <w:pPr>
+        <w:rPr>
+          <w:rFonts w:ascii="Times New Roman" w:hAnsi="Times New Roman" w:cs="Times New Roman"/>
+          <w:sz w:val="28"/>
+        </w:rPr>
+      </w:pPr>
+      <w:r>
+        <w:rPr>
+          <w:rFonts w:ascii="Times New Roman" w:hAnsi="Times New Roman" w:cs="Times New Roman"/>
+          <w:sz w:val="28"/>
+        </w:rPr>
+        <w:t>[URS-</w:t>
+      </w:r>
+      <w:r>
+        <w:rPr>
+          <w:rFonts w:ascii="Times New Roman" w:hAnsi="Times New Roman" w:cs="Times New Roman"/>
+          <w:sz w:val="28"/>
+        </w:rPr>
+        <w:t>5</w:t>
+      </w:r>
+      <w:r>
+        <w:rPr>
+          <w:rFonts w:ascii="Times New Roman" w:hAnsi="Times New Roman" w:cs="Times New Roman"/>
+          <w:sz w:val="28"/>
+        </w:rPr>
+        <w:t>]: The admin can browse the help location by help place categories which are police station, highway police station, hospital, and garage.</w:t>
+      </w:r>
+    </w:p>
+    <w:p>
+      <w:pPr>
+        <w:rPr>
+          <w:rFonts w:ascii="Times New Roman" w:hAnsi="Times New Roman" w:cs="Times New Roman"/>
+          <w:sz w:val="28"/>
+        </w:rPr>
+      </w:pPr>
+      <w:r>
+        <w:rPr>
+          <w:rFonts w:ascii="Times New Roman" w:hAnsi="Times New Roman" w:cs="Times New Roman"/>
+          <w:sz w:val="28"/>
+        </w:rPr>
+        <w:t>[URS-</w:t>
+      </w:r>
+      <w:r>
+        <w:rPr>
+          <w:rFonts w:ascii="Times New Roman" w:hAnsi="Times New Roman" w:cs="Times New Roman"/>
+          <w:sz w:val="28"/>
+        </w:rPr>
+        <w:t>6</w:t>
+      </w:r>
+      <w:r>
+        <w:rPr>
+          <w:rFonts w:ascii="Times New Roman" w:hAnsi="Times New Roman" w:cs="Times New Roman"/>
+          <w:sz w:val="28"/>
+        </w:rPr>
+        <w:t xml:space="preserve">]: The admin can browse the help location by </w:t>
       </w:r>
       <w:r>
         <w:rPr>
@@ -394,6 +363,1542 @@
           <w:sz w:val="28"/>
         </w:rPr>
         <w:t>[URS-]: The user can make emergency call to each help place in offline map.</w:t>
+      </w:r>
+    </w:p>
+    <w:p>
+      <w:pPr>
+        <w:rPr>
+          <w:rFonts w:ascii="Times New Roman" w:hAnsi="Times New Roman" w:cs="Times New Roman"/>
+          <w:b/>
+          <w:bCs/>
+          <w:sz w:val="28"/>
+        </w:rPr>
+      </w:pPr>
+    </w:p>
+    <w:p>
+      <w:pPr>
+        <w:rPr>
+          <w:rFonts w:ascii="Times New Roman" w:hAnsi="Times New Roman" w:cs="Times New Roman"/>
+          <w:b/>
+          <w:bCs/>
+          <w:sz w:val="28"/>
+        </w:rPr>
+      </w:pPr>
+    </w:p>
+    <w:p>
+      <w:pPr>
+        <w:rPr>
+          <w:rFonts w:ascii="Times New Roman" w:hAnsi="Times New Roman" w:cs="Times New Roman"/>
+          <w:b/>
+          <w:bCs/>
+          <w:sz w:val="28"/>
+        </w:rPr>
+      </w:pPr>
+    </w:p>
+    <w:p>
+      <w:pPr>
+        <w:rPr>
+          <w:rFonts w:ascii="Times New Roman" w:hAnsi="Times New Roman" w:cs="Times New Roman"/>
+          <w:b/>
+          <w:bCs/>
+          <w:sz w:val="28"/>
+        </w:rPr>
+      </w:pPr>
+    </w:p>
+    <w:p>
+      <w:pPr>
+        <w:rPr>
+          <w:rFonts w:ascii="Times New Roman" w:hAnsi="Times New Roman" w:cs="Times New Roman"/>
+          <w:b/>
+          <w:bCs/>
+          <w:sz w:val="28"/>
+        </w:rPr>
+      </w:pPr>
+      <w:r>
+        <w:rPr>
+          <w:rFonts w:ascii="Times New Roman" w:hAnsi="Times New Roman" w:cs="Times New Roman"/>
+          <w:b/>
+          <w:bCs/>
+          <w:sz w:val="28"/>
+        </w:rPr>
+        <w:lastRenderedPageBreak/>
+        <w:t xml:space="preserve">[URS-1]: The admin can add help information which includes </w:t>
+      </w:r>
+      <w:r>
+        <w:rPr>
+          <w:rFonts w:ascii="Times New Roman" w:hAnsi="Times New Roman" w:cs="Times New Roman"/>
+          <w:b/>
+          <w:bCs/>
+          <w:sz w:val="28"/>
+        </w:rPr>
+        <w:t>name, address, phone number</w:t>
+      </w:r>
+      <w:r>
+        <w:rPr>
+          <w:rFonts w:ascii="Times New Roman" w:hAnsi="Times New Roman" w:cs="Times New Roman"/>
+          <w:b/>
+          <w:bCs/>
+          <w:sz w:val="28"/>
+        </w:rPr>
+        <w:t>, and coordinate location.</w:t>
+      </w:r>
+    </w:p>
+    <w:p>
+      <w:pPr>
+        <w:rPr>
+          <w:rFonts w:ascii="Times New Roman" w:hAnsi="Times New Roman" w:cs="Times New Roman"/>
+          <w:sz w:val="28"/>
+        </w:rPr>
+      </w:pPr>
+      <w:r>
+        <w:rPr>
+          <w:rFonts w:ascii="Times New Roman" w:hAnsi="Times New Roman" w:cs="Times New Roman"/>
+          <w:sz w:val="28"/>
+        </w:rPr>
+        <w:t xml:space="preserve">Description: </w:t>
+      </w:r>
+    </w:p>
+    <w:p>
+      <w:pPr>
+        <w:rPr>
+          <w:rFonts w:ascii="Times New Roman" w:hAnsi="Times New Roman" w:cs="Times New Roman"/>
+          <w:color w:val="92D050"/>
+          <w:sz w:val="28"/>
+        </w:rPr>
+      </w:pPr>
+      <w:r>
+        <w:rPr>
+          <w:rFonts w:ascii="Times New Roman" w:hAnsi="Times New Roman" w:cs="Times New Roman"/>
+          <w:color w:val="92D050"/>
+          <w:sz w:val="28"/>
+        </w:rPr>
+        <w:t>SRS-1: The system provides the UI which receive name, address, phone number, and coordinate location.</w:t>
+      </w:r>
+    </w:p>
+    <w:p>
+      <w:pPr>
+        <w:rPr>
+          <w:rFonts w:ascii="Times New Roman" w:hAnsi="Times New Roman" w:cs="Times New Roman"/>
+          <w:b/>
+          <w:bCs/>
+          <w:color w:val="92D050"/>
+          <w:sz w:val="28"/>
+        </w:rPr>
+      </w:pPr>
+      <w:r>
+        <w:rPr>
+          <w:rFonts w:ascii="Times New Roman" w:hAnsi="Times New Roman" w:cs="Times New Roman"/>
+          <w:color w:val="92D050"/>
+          <w:sz w:val="28"/>
+        </w:rPr>
+        <w:t>SRS-2: The system shall check th</w:t>
+      </w:r>
+      <w:r>
+        <w:rPr>
+          <w:rFonts w:ascii="Times New Roman" w:hAnsi="Times New Roman" w:cs="Times New Roman"/>
+          <w:color w:val="92D050"/>
+          <w:sz w:val="28"/>
+        </w:rPr>
+        <w:t>e name length. The name must be 1- 50 characters.</w:t>
+      </w:r>
+    </w:p>
+    <w:p>
+      <w:pPr>
+        <w:rPr>
+          <w:rFonts w:ascii="Times New Roman" w:hAnsi="Times New Roman" w:cs="Times New Roman"/>
+          <w:b/>
+          <w:bCs/>
+          <w:color w:val="92D050"/>
+          <w:sz w:val="28"/>
+        </w:rPr>
+      </w:pPr>
+      <w:r>
+        <w:rPr>
+          <w:rFonts w:ascii="Times New Roman" w:hAnsi="Times New Roman" w:cs="Times New Roman"/>
+          <w:color w:val="92D050"/>
+          <w:sz w:val="28"/>
+        </w:rPr>
+        <w:t>SRS-</w:t>
+      </w:r>
+      <w:r>
+        <w:rPr>
+          <w:rFonts w:ascii="Times New Roman" w:hAnsi="Times New Roman" w:cs="Times New Roman"/>
+          <w:color w:val="92D050"/>
+          <w:sz w:val="28"/>
+        </w:rPr>
+        <w:t>3</w:t>
+      </w:r>
+      <w:r>
+        <w:rPr>
+          <w:rFonts w:ascii="Times New Roman" w:hAnsi="Times New Roman" w:cs="Times New Roman"/>
+          <w:color w:val="92D050"/>
+          <w:sz w:val="28"/>
+        </w:rPr>
+        <w:t xml:space="preserve">: The system shall check the address length. The </w:t>
+      </w:r>
+      <w:r>
+        <w:rPr>
+          <w:rFonts w:ascii="Times New Roman" w:hAnsi="Times New Roman" w:cs="Times New Roman"/>
+          <w:color w:val="92D050"/>
+          <w:sz w:val="28"/>
+        </w:rPr>
+        <w:t>address</w:t>
+      </w:r>
+      <w:r>
+        <w:rPr>
+          <w:rFonts w:ascii="Times New Roman" w:hAnsi="Times New Roman" w:cs="Times New Roman"/>
+          <w:color w:val="92D050"/>
+          <w:sz w:val="28"/>
+        </w:rPr>
+        <w:t xml:space="preserve"> must be </w:t>
+      </w:r>
+      <w:r>
+        <w:rPr>
+          <w:rFonts w:ascii="Times New Roman" w:hAnsi="Times New Roman" w:cs="Times New Roman"/>
+          <w:color w:val="92D050"/>
+          <w:sz w:val="28"/>
+        </w:rPr>
+        <w:t>0</w:t>
+      </w:r>
+      <w:r>
+        <w:rPr>
+          <w:rFonts w:ascii="Times New Roman" w:hAnsi="Times New Roman" w:cs="Times New Roman"/>
+          <w:color w:val="92D050"/>
+          <w:sz w:val="28"/>
+        </w:rPr>
+        <w:t xml:space="preserve">- </w:t>
+      </w:r>
+      <w:r>
+        <w:rPr>
+          <w:rFonts w:ascii="Times New Roman" w:hAnsi="Times New Roman" w:cs="Times New Roman"/>
+          <w:color w:val="92D050"/>
+          <w:sz w:val="28"/>
+        </w:rPr>
+        <w:t>60</w:t>
+      </w:r>
+      <w:r>
+        <w:rPr>
+          <w:rFonts w:ascii="Times New Roman" w:hAnsi="Times New Roman" w:cs="Times New Roman"/>
+          <w:color w:val="92D050"/>
+          <w:sz w:val="28"/>
+        </w:rPr>
+        <w:t xml:space="preserve"> characters.</w:t>
+      </w:r>
+    </w:p>
+    <w:p>
+      <w:pPr>
+        <w:rPr>
+          <w:rFonts w:ascii="Times New Roman" w:hAnsi="Times New Roman" w:cs="Times New Roman"/>
+          <w:color w:val="92D050"/>
+          <w:sz w:val="28"/>
+        </w:rPr>
+      </w:pPr>
+      <w:r>
+        <w:rPr>
+          <w:rFonts w:ascii="Times New Roman" w:hAnsi="Times New Roman" w:cs="Times New Roman"/>
+          <w:color w:val="92D050"/>
+          <w:sz w:val="28"/>
+        </w:rPr>
+        <w:t xml:space="preserve">SRS-4: The system shall check the </w:t>
+      </w:r>
+      <w:r>
+        <w:rPr>
+          <w:rFonts w:ascii="Times New Roman" w:hAnsi="Times New Roman" w:cs="Times New Roman"/>
+          <w:color w:val="92D050"/>
+          <w:sz w:val="28"/>
+        </w:rPr>
+        <w:t>phone number format</w:t>
+      </w:r>
+      <w:r>
+        <w:rPr>
+          <w:rFonts w:ascii="Times New Roman" w:hAnsi="Times New Roman" w:cs="Times New Roman"/>
+          <w:color w:val="92D050"/>
+          <w:sz w:val="28"/>
+        </w:rPr>
+        <w:t xml:space="preserve">. The </w:t>
+      </w:r>
+      <w:r>
+        <w:rPr>
+          <w:rFonts w:ascii="Times New Roman" w:hAnsi="Times New Roman" w:cs="Times New Roman"/>
+          <w:color w:val="92D050"/>
+          <w:sz w:val="28"/>
+        </w:rPr>
+        <w:t>phone number should</w:t>
+      </w:r>
+      <w:r>
+        <w:rPr>
+          <w:rFonts w:ascii="Times New Roman" w:hAnsi="Times New Roman" w:cs="Times New Roman"/>
+          <w:color w:val="92D050"/>
+          <w:sz w:val="28"/>
+        </w:rPr>
+        <w:t xml:space="preserve"> be </w:t>
+      </w:r>
+      <w:r>
+        <w:rPr>
+          <w:rFonts w:ascii="Times New Roman" w:hAnsi="Times New Roman" w:cs="Times New Roman"/>
+          <w:color w:val="92D050"/>
+          <w:sz w:val="28"/>
+        </w:rPr>
+        <w:t xml:space="preserve">9-10 digits. </w:t>
+      </w:r>
+    </w:p>
+    <w:p>
+      <w:pPr>
+        <w:rPr>
+          <w:rFonts w:ascii="Times New Roman" w:hAnsi="Times New Roman" w:cs="Times New Roman"/>
+          <w:color w:val="92D050"/>
+          <w:sz w:val="28"/>
+        </w:rPr>
+      </w:pPr>
+      <w:r>
+        <w:rPr>
+          <w:rFonts w:ascii="Times New Roman" w:hAnsi="Times New Roman" w:cs="Times New Roman"/>
+          <w:color w:val="92D050"/>
+          <w:sz w:val="28"/>
+        </w:rPr>
+        <w:t>SRS-5</w:t>
+      </w:r>
+      <w:r>
+        <w:rPr>
+          <w:rFonts w:ascii="Times New Roman" w:hAnsi="Times New Roman" w:cs="Times New Roman"/>
+          <w:color w:val="92D050"/>
+          <w:sz w:val="28"/>
+        </w:rPr>
+        <w:t xml:space="preserve">: The system </w:t>
+      </w:r>
+      <w:r>
+        <w:rPr>
+          <w:rFonts w:ascii="Times New Roman" w:hAnsi="Times New Roman" w:cs="Times New Roman"/>
+          <w:color w:val="92D050"/>
+          <w:sz w:val="28"/>
+        </w:rPr>
+        <w:t xml:space="preserve">shall check the coordinate location format. The format must </w:t>
+      </w:r>
+      <w:r>
+        <w:rPr>
+          <w:rFonts w:ascii="Times New Roman" w:hAnsi="Times New Roman" w:cs="Times New Roman"/>
+          <w:color w:val="92D050"/>
+          <w:sz w:val="28"/>
+        </w:rPr>
+        <w:t>be decimal number of degrees</w:t>
+      </w:r>
+      <w:r>
+        <w:rPr>
+          <w:rFonts w:ascii="Times New Roman" w:hAnsi="Times New Roman" w:cs="Times New Roman"/>
+          <w:color w:val="92D050"/>
+          <w:sz w:val="28"/>
+        </w:rPr>
+        <w:t xml:space="preserve">, </w:t>
+      </w:r>
+      <w:r>
+        <w:rPr>
+          <w:rFonts w:ascii="Times New Roman" w:hAnsi="Times New Roman" w:cs="Times New Roman"/>
+          <w:color w:val="92D050"/>
+          <w:sz w:val="28"/>
+        </w:rPr>
+        <w:t>for example</w:t>
+      </w:r>
+      <w:r>
+        <w:rPr>
+          <w:rFonts w:ascii="Times New Roman" w:hAnsi="Times New Roman" w:cs="Times New Roman"/>
+          <w:color w:val="92D050"/>
+          <w:sz w:val="28"/>
+        </w:rPr>
+        <w:t>,</w:t>
+      </w:r>
+      <w:r>
+        <w:rPr>
+          <w:rFonts w:ascii="Times New Roman" w:hAnsi="Times New Roman" w:cs="Times New Roman"/>
+          <w:color w:val="92D050"/>
+          <w:sz w:val="28"/>
+        </w:rPr>
+        <w:t xml:space="preserve"> 18.809011, 99.218742</w:t>
+      </w:r>
+      <w:r>
+        <w:rPr>
+          <w:rFonts w:ascii="Times New Roman" w:hAnsi="Times New Roman" w:cs="Times New Roman"/>
+          <w:color w:val="92D050"/>
+          <w:sz w:val="28"/>
+        </w:rPr>
+        <w:t>.</w:t>
+      </w:r>
+      <w:r>
+        <w:rPr>
+          <w:rFonts w:ascii="Times New Roman" w:hAnsi="Times New Roman" w:cs="Times New Roman"/>
+          <w:color w:val="92D050"/>
+          <w:sz w:val="28"/>
+        </w:rPr>
+        <w:t xml:space="preserve"> The coordinate location format must not be empty.</w:t>
+      </w:r>
+    </w:p>
+    <w:p>
+      <w:pPr>
+        <w:rPr>
+          <w:rFonts w:ascii="Times New Roman" w:hAnsi="Times New Roman" w:cs="Times New Roman"/>
+          <w:color w:val="92D050"/>
+          <w:sz w:val="28"/>
+        </w:rPr>
+      </w:pPr>
+      <w:r>
+        <w:rPr>
+          <w:rFonts w:ascii="Times New Roman" w:hAnsi="Times New Roman" w:cs="Times New Roman"/>
+          <w:color w:val="92D050"/>
+          <w:sz w:val="28"/>
+        </w:rPr>
+        <w:t>SRS-</w:t>
+      </w:r>
+      <w:r>
+        <w:rPr>
+          <w:rFonts w:ascii="Times New Roman" w:hAnsi="Times New Roman" w:cs="Times New Roman"/>
+          <w:color w:val="92D050"/>
+          <w:sz w:val="28"/>
+        </w:rPr>
+        <w:t>: The system shall provide the map UI.</w:t>
+      </w:r>
+    </w:p>
+    <w:p>
+      <w:pPr>
+        <w:rPr>
+          <w:rFonts w:ascii="Times New Roman" w:hAnsi="Times New Roman" w:cs="Times New Roman"/>
+          <w:sz w:val="28"/>
+        </w:rPr>
+      </w:pPr>
+      <w:r>
+        <w:rPr>
+          <w:rFonts w:ascii="Times New Roman" w:hAnsi="Times New Roman" w:cs="Times New Roman"/>
+          <w:sz w:val="28"/>
+        </w:rPr>
+        <w:t xml:space="preserve">SRS-: </w:t>
+      </w:r>
+      <w:r>
+        <w:rPr>
+          <w:rFonts w:ascii="Times New Roman" w:hAnsi="Times New Roman" w:cs="Times New Roman"/>
+          <w:sz w:val="28"/>
+        </w:rPr>
+        <w:t xml:space="preserve">The system shall add a new </w:t>
+      </w:r>
+      <w:r>
+        <w:rPr>
+          <w:rFonts w:ascii="Times New Roman" w:hAnsi="Times New Roman" w:cs="Times New Roman"/>
+          <w:sz w:val="28"/>
+        </w:rPr>
+        <w:t xml:space="preserve">help location </w:t>
+      </w:r>
+      <w:r>
+        <w:rPr>
+          <w:rFonts w:ascii="Times New Roman" w:hAnsi="Times New Roman" w:cs="Times New Roman"/>
+          <w:sz w:val="28"/>
+        </w:rPr>
+        <w:t xml:space="preserve">to the database using </w:t>
+      </w:r>
+      <w:r>
+        <w:rPr>
+          <w:rFonts w:ascii="Times New Roman" w:hAnsi="Times New Roman" w:cs="Times New Roman"/>
+          <w:sz w:val="28"/>
+        </w:rPr>
+        <w:t>name, address, phone number, and coordinate location.</w:t>
+      </w:r>
+    </w:p>
+    <w:p>
+      <w:pPr>
+        <w:rPr>
+          <w:rFonts w:ascii="Times New Roman" w:hAnsi="Times New Roman" w:cs="Times New Roman"/>
+          <w:color w:val="92D050"/>
+          <w:sz w:val="28"/>
+        </w:rPr>
+      </w:pPr>
+      <w:r>
+        <w:rPr>
+          <w:rFonts w:ascii="Times New Roman" w:hAnsi="Times New Roman" w:cs="Times New Roman"/>
+          <w:color w:val="92D050"/>
+          <w:sz w:val="28"/>
+        </w:rPr>
+        <w:t>SRS-: The system shall provide the successful adding help information page.</w:t>
+      </w:r>
+    </w:p>
+    <w:p>
+      <w:pPr>
+        <w:rPr>
+          <w:rFonts w:ascii="Times New Roman" w:hAnsi="Times New Roman" w:cs="Times New Roman"/>
+          <w:color w:val="92D050"/>
+          <w:sz w:val="28"/>
+        </w:rPr>
+      </w:pPr>
+      <w:r>
+        <w:rPr>
+          <w:rFonts w:ascii="Times New Roman" w:hAnsi="Times New Roman" w:cs="Times New Roman"/>
+          <w:color w:val="92D050"/>
+          <w:sz w:val="28"/>
+        </w:rPr>
+        <w:t>SRS-: The system shall display the error message “The name length should be 1-50”</w:t>
+      </w:r>
+    </w:p>
+    <w:p>
+      <w:pPr>
+        <w:rPr>
+          <w:rFonts w:ascii="Times New Roman" w:hAnsi="Times New Roman" w:cs="Times New Roman"/>
+          <w:color w:val="92D050"/>
+          <w:sz w:val="28"/>
+        </w:rPr>
+      </w:pPr>
+      <w:r>
+        <w:rPr>
+          <w:rFonts w:ascii="Times New Roman" w:hAnsi="Times New Roman" w:cs="Times New Roman"/>
+          <w:color w:val="92D050"/>
+          <w:sz w:val="28"/>
+        </w:rPr>
+        <w:t>SRS-: The system shall display the error message “The phone number length should be 9-10”</w:t>
+      </w:r>
+    </w:p>
+    <w:p>
+      <w:pPr>
+        <w:rPr>
+          <w:rFonts w:ascii="Times New Roman" w:hAnsi="Times New Roman" w:cs="Times New Roman"/>
+          <w:color w:val="92D050"/>
+          <w:sz w:val="28"/>
+        </w:rPr>
+      </w:pPr>
+      <w:r>
+        <w:rPr>
+          <w:rFonts w:ascii="Times New Roman" w:hAnsi="Times New Roman" w:cs="Times New Roman"/>
+          <w:color w:val="92D050"/>
+          <w:sz w:val="28"/>
+        </w:rPr>
+        <w:t>SRS-: The system shall</w:t>
+      </w:r>
+      <w:r>
+        <w:rPr>
+          <w:rFonts w:ascii="Times New Roman" w:hAnsi="Times New Roman" w:cs="Times New Roman"/>
+          <w:color w:val="92D050"/>
+          <w:sz w:val="28"/>
+        </w:rPr>
+        <w:t xml:space="preserve"> display the error message “</w:t>
+      </w:r>
+      <w:r>
+        <w:rPr>
+          <w:rFonts w:ascii="Times New Roman" w:hAnsi="Times New Roman" w:cs="Times New Roman"/>
+          <w:color w:val="92D050"/>
+          <w:sz w:val="28"/>
+        </w:rPr>
+        <w:t xml:space="preserve">Error! The coordinate format is wrong”  </w:t>
+      </w:r>
+    </w:p>
+    <w:p>
+      <w:pPr>
+        <w:rPr>
+          <w:rFonts w:ascii="Times New Roman" w:hAnsi="Times New Roman" w:cs="Times New Roman"/>
+          <w:b/>
+          <w:bCs/>
+          <w:sz w:val="28"/>
+        </w:rPr>
+      </w:pPr>
+    </w:p>
+    <w:p>
+      <w:pPr>
+        <w:rPr>
+          <w:rFonts w:ascii="Times New Roman" w:hAnsi="Times New Roman" w:cs="Times New Roman"/>
+          <w:b/>
+          <w:bCs/>
+          <w:sz w:val="28"/>
+        </w:rPr>
+      </w:pPr>
+    </w:p>
+    <w:p>
+      <w:pPr>
+        <w:rPr>
+          <w:rFonts w:ascii="Times New Roman" w:hAnsi="Times New Roman" w:cs="Times New Roman"/>
+          <w:b/>
+          <w:bCs/>
+          <w:sz w:val="28"/>
+        </w:rPr>
+      </w:pPr>
+    </w:p>
+    <w:p>
+      <w:pPr>
+        <w:rPr>
+          <w:rFonts w:ascii="Times New Roman" w:hAnsi="Times New Roman" w:cs="Times New Roman"/>
+          <w:b/>
+          <w:bCs/>
+          <w:sz w:val="28"/>
+        </w:rPr>
+      </w:pPr>
+    </w:p>
+    <w:p>
+      <w:pPr>
+        <w:rPr>
+          <w:rFonts w:ascii="Times New Roman" w:hAnsi="Times New Roman" w:cs="Times New Roman"/>
+          <w:b/>
+          <w:bCs/>
+          <w:sz w:val="28"/>
+        </w:rPr>
+      </w:pPr>
+      <w:r>
+        <w:rPr>
+          <w:rFonts w:ascii="Times New Roman" w:hAnsi="Times New Roman" w:cs="Times New Roman"/>
+          <w:b/>
+          <w:bCs/>
+          <w:sz w:val="28"/>
+        </w:rPr>
+        <w:lastRenderedPageBreak/>
+        <w:t>[URS-2]: The admin can edit help information which includes address, phone number, name, and coordinate location.</w:t>
+      </w:r>
+    </w:p>
+    <w:p>
+      <w:pPr>
+        <w:rPr>
+          <w:rFonts w:ascii="Times New Roman" w:hAnsi="Times New Roman" w:cs="Times New Roman"/>
+          <w:sz w:val="28"/>
+        </w:rPr>
+      </w:pPr>
+      <w:r>
+        <w:rPr>
+          <w:rFonts w:ascii="Times New Roman" w:hAnsi="Times New Roman" w:cs="Times New Roman"/>
+          <w:sz w:val="28"/>
+        </w:rPr>
+        <w:t xml:space="preserve">Description: </w:t>
+      </w:r>
+    </w:p>
+    <w:p>
+      <w:pPr>
+        <w:rPr>
+          <w:rFonts w:ascii="Times New Roman" w:hAnsi="Times New Roman" w:cs="Times New Roman"/>
+          <w:color w:val="76923C" w:themeColor="accent3" w:themeShade="BF"/>
+          <w:sz w:val="28"/>
+        </w:rPr>
+      </w:pPr>
+      <w:r>
+        <w:rPr>
+          <w:rFonts w:ascii="Times New Roman" w:hAnsi="Times New Roman" w:cs="Times New Roman"/>
+          <w:color w:val="76923C" w:themeColor="accent3" w:themeShade="BF"/>
+          <w:sz w:val="28"/>
+        </w:rPr>
+        <w:t>SRS-1: The system provides the UI which receive name, address, phone number, and coordinate location.</w:t>
+      </w:r>
+    </w:p>
+    <w:p>
+      <w:pPr>
+        <w:rPr>
+          <w:rFonts w:ascii="Times New Roman" w:hAnsi="Times New Roman" w:cs="Times New Roman"/>
+          <w:b/>
+          <w:bCs/>
+          <w:color w:val="76923C" w:themeColor="accent3" w:themeShade="BF"/>
+          <w:sz w:val="28"/>
+        </w:rPr>
+      </w:pPr>
+      <w:r>
+        <w:rPr>
+          <w:rFonts w:ascii="Times New Roman" w:hAnsi="Times New Roman" w:cs="Times New Roman"/>
+          <w:color w:val="76923C" w:themeColor="accent3" w:themeShade="BF"/>
+          <w:sz w:val="28"/>
+        </w:rPr>
+        <w:t>SRS-2: The system shall check the name length. The name must be 1- 50 characters.</w:t>
+      </w:r>
+    </w:p>
+    <w:p>
+      <w:pPr>
+        <w:rPr>
+          <w:rFonts w:ascii="Times New Roman" w:hAnsi="Times New Roman" w:cs="Times New Roman"/>
+          <w:b/>
+          <w:bCs/>
+          <w:color w:val="76923C" w:themeColor="accent3" w:themeShade="BF"/>
+          <w:sz w:val="28"/>
+        </w:rPr>
+      </w:pPr>
+      <w:r>
+        <w:rPr>
+          <w:rFonts w:ascii="Times New Roman" w:hAnsi="Times New Roman" w:cs="Times New Roman"/>
+          <w:color w:val="76923C" w:themeColor="accent3" w:themeShade="BF"/>
+          <w:sz w:val="28"/>
+        </w:rPr>
+        <w:t>SRS-3: The system shall check the address length. The address must be 0- 60 characters.</w:t>
+      </w:r>
+    </w:p>
+    <w:p>
+      <w:pPr>
+        <w:rPr>
+          <w:rFonts w:ascii="Times New Roman" w:hAnsi="Times New Roman" w:cs="Times New Roman"/>
+          <w:color w:val="76923C" w:themeColor="accent3" w:themeShade="BF"/>
+          <w:sz w:val="28"/>
+        </w:rPr>
+      </w:pPr>
+      <w:r>
+        <w:rPr>
+          <w:rFonts w:ascii="Times New Roman" w:hAnsi="Times New Roman" w:cs="Times New Roman"/>
+          <w:color w:val="76923C" w:themeColor="accent3" w:themeShade="BF"/>
+          <w:sz w:val="28"/>
+        </w:rPr>
+        <w:t xml:space="preserve">SRS-4: The system shall check the phone number format. The phone number should be 9-10 digits. </w:t>
+      </w:r>
+    </w:p>
+    <w:p>
+      <w:pPr>
+        <w:rPr>
+          <w:rFonts w:ascii="Times New Roman" w:hAnsi="Times New Roman" w:cs="Times New Roman"/>
+          <w:color w:val="92D050"/>
+          <w:sz w:val="28"/>
+        </w:rPr>
+      </w:pPr>
+      <w:r>
+        <w:rPr>
+          <w:rFonts w:ascii="Times New Roman" w:hAnsi="Times New Roman" w:cs="Times New Roman"/>
+          <w:color w:val="76923C" w:themeColor="accent3" w:themeShade="BF"/>
+          <w:sz w:val="28"/>
+        </w:rPr>
+        <w:t>SRS-5: The system shall check the coordinate location format. The format must be decimal number of degrees, for example, 18.809011, 99.218742. The coordinate location format must not be empty.</w:t>
+      </w:r>
+      <w:r>
+        <w:rPr>
+          <w:rFonts w:ascii="Times New Roman" w:hAnsi="Times New Roman" w:cs="Times New Roman"/>
+          <w:color w:val="92D050"/>
+          <w:sz w:val="28"/>
+        </w:rPr>
+        <w:t xml:space="preserve"> </w:t>
+      </w:r>
+    </w:p>
+    <w:p>
+      <w:pPr>
+        <w:rPr>
+          <w:rFonts w:ascii="Times New Roman" w:hAnsi="Times New Roman" w:cs="Times New Roman"/>
+          <w:color w:val="92D050"/>
+          <w:sz w:val="28"/>
+        </w:rPr>
+      </w:pPr>
+      <w:r>
+        <w:rPr>
+          <w:rFonts w:ascii="Times New Roman" w:hAnsi="Times New Roman" w:cs="Times New Roman"/>
+          <w:color w:val="92D050"/>
+          <w:sz w:val="28"/>
+        </w:rPr>
+        <w:t>SRS-: The system shall provide the map UI.</w:t>
+      </w:r>
+    </w:p>
+    <w:p>
+      <w:pPr>
+        <w:rPr>
+          <w:rFonts w:ascii="Times New Roman" w:hAnsi="Times New Roman" w:cs="Times New Roman"/>
+          <w:sz w:val="28"/>
+        </w:rPr>
+      </w:pPr>
+      <w:r>
+        <w:rPr>
+          <w:rFonts w:ascii="Times New Roman" w:hAnsi="Times New Roman" w:cs="Times New Roman"/>
+          <w:sz w:val="28"/>
+        </w:rPr>
+        <w:t>SRS-: The system shall update the</w:t>
+      </w:r>
+      <w:r>
+        <w:rPr>
+          <w:rFonts w:ascii="Times New Roman" w:hAnsi="Times New Roman" w:cs="Times New Roman"/>
+          <w:sz w:val="28"/>
+        </w:rPr>
+        <w:t xml:space="preserve"> </w:t>
+      </w:r>
+      <w:r>
+        <w:rPr>
+          <w:rFonts w:ascii="Times New Roman" w:hAnsi="Times New Roman" w:cs="Times New Roman"/>
+          <w:sz w:val="28"/>
+        </w:rPr>
+        <w:t xml:space="preserve">help location </w:t>
+      </w:r>
+      <w:r>
+        <w:rPr>
+          <w:rFonts w:ascii="Times New Roman" w:hAnsi="Times New Roman" w:cs="Times New Roman"/>
+          <w:sz w:val="28"/>
+        </w:rPr>
+        <w:t xml:space="preserve">to the database using </w:t>
+      </w:r>
+      <w:r>
+        <w:rPr>
+          <w:rFonts w:ascii="Times New Roman" w:hAnsi="Times New Roman" w:cs="Times New Roman"/>
+          <w:sz w:val="28"/>
+        </w:rPr>
+        <w:t>name, address, phone number, and coordinate location.</w:t>
+      </w:r>
+    </w:p>
+    <w:p>
+      <w:pPr>
+        <w:rPr>
+          <w:rFonts w:ascii="Times New Roman" w:hAnsi="Times New Roman" w:cs="Times New Roman"/>
+          <w:color w:val="76923C" w:themeColor="accent3" w:themeShade="BF"/>
+          <w:sz w:val="28"/>
+        </w:rPr>
+      </w:pPr>
+      <w:r>
+        <w:rPr>
+          <w:rFonts w:ascii="Times New Roman" w:hAnsi="Times New Roman" w:cs="Times New Roman"/>
+          <w:color w:val="76923C" w:themeColor="accent3" w:themeShade="BF"/>
+          <w:sz w:val="28"/>
+        </w:rPr>
+        <w:t>SRS-: The system shall provide the successful adding help information page.</w:t>
+      </w:r>
+    </w:p>
+    <w:p>
+      <w:pPr>
+        <w:rPr>
+          <w:rFonts w:ascii="Times New Roman" w:hAnsi="Times New Roman" w:cs="Times New Roman"/>
+          <w:color w:val="76923C" w:themeColor="accent3" w:themeShade="BF"/>
+          <w:sz w:val="28"/>
+        </w:rPr>
+      </w:pPr>
+      <w:r>
+        <w:rPr>
+          <w:rFonts w:ascii="Times New Roman" w:hAnsi="Times New Roman" w:cs="Times New Roman"/>
+          <w:color w:val="76923C" w:themeColor="accent3" w:themeShade="BF"/>
+          <w:sz w:val="28"/>
+        </w:rPr>
+        <w:t>SRS-: The system shall display the error message “The name length should be 1-50”</w:t>
+      </w:r>
+    </w:p>
+    <w:p>
+      <w:pPr>
+        <w:rPr>
+          <w:rFonts w:ascii="Times New Roman" w:hAnsi="Times New Roman" w:cs="Times New Roman"/>
+          <w:color w:val="76923C" w:themeColor="accent3" w:themeShade="BF"/>
+          <w:sz w:val="28"/>
+        </w:rPr>
+      </w:pPr>
+      <w:r>
+        <w:rPr>
+          <w:rFonts w:ascii="Times New Roman" w:hAnsi="Times New Roman" w:cs="Times New Roman"/>
+          <w:color w:val="76923C" w:themeColor="accent3" w:themeShade="BF"/>
+          <w:sz w:val="28"/>
+        </w:rPr>
+        <w:t>SRS-: The system shall display the error message “The phone number length should be 9-10”</w:t>
+      </w:r>
+    </w:p>
+    <w:p>
+      <w:pPr>
+        <w:rPr>
+          <w:rFonts w:ascii="Times New Roman" w:hAnsi="Times New Roman" w:cs="Times New Roman"/>
+          <w:b/>
+          <w:bCs/>
+          <w:sz w:val="28"/>
+        </w:rPr>
+      </w:pPr>
+      <w:r>
+        <w:rPr>
+          <w:rFonts w:ascii="Times New Roman" w:hAnsi="Times New Roman" w:cs="Times New Roman"/>
+          <w:color w:val="76923C" w:themeColor="accent3" w:themeShade="BF"/>
+          <w:sz w:val="28"/>
+        </w:rPr>
+        <w:t xml:space="preserve">SRS-: The system shall display the error message “Error! The coordinate format is wrong”  </w:t>
+      </w:r>
+    </w:p>
+    <w:p>
+      <w:pPr>
+        <w:rPr>
+          <w:rFonts w:ascii="Times New Roman" w:hAnsi="Times New Roman" w:cs="Times New Roman"/>
+          <w:b/>
+          <w:bCs/>
+          <w:sz w:val="28"/>
+        </w:rPr>
+      </w:pPr>
+    </w:p>
+    <w:p>
+      <w:pPr>
+        <w:rPr>
+          <w:rFonts w:ascii="Times New Roman" w:hAnsi="Times New Roman" w:cs="Times New Roman"/>
+          <w:b/>
+          <w:bCs/>
+          <w:sz w:val="28"/>
+        </w:rPr>
+      </w:pPr>
+    </w:p>
+    <w:p>
+      <w:pPr>
+        <w:rPr>
+          <w:rFonts w:ascii="Times New Roman" w:hAnsi="Times New Roman" w:cs="Times New Roman"/>
+          <w:b/>
+          <w:bCs/>
+          <w:sz w:val="28"/>
+        </w:rPr>
+      </w:pPr>
+    </w:p>
+    <w:p>
+      <w:pPr>
+        <w:rPr>
+          <w:rFonts w:ascii="Times New Roman" w:hAnsi="Times New Roman" w:cs="Times New Roman"/>
+          <w:b/>
+          <w:bCs/>
+          <w:sz w:val="28"/>
+        </w:rPr>
+      </w:pPr>
+    </w:p>
+    <w:p>
+      <w:pPr>
+        <w:rPr>
+          <w:rFonts w:ascii="Times New Roman" w:hAnsi="Times New Roman" w:cs="Times New Roman"/>
+          <w:b/>
+          <w:bCs/>
+          <w:sz w:val="28"/>
+        </w:rPr>
+      </w:pPr>
+      <w:r>
+        <w:rPr>
+          <w:rFonts w:ascii="Times New Roman" w:hAnsi="Times New Roman" w:cs="Times New Roman"/>
+          <w:b/>
+          <w:bCs/>
+          <w:sz w:val="28"/>
+        </w:rPr>
+        <w:lastRenderedPageBreak/>
+        <w:t>[URS-3]: The admin can remove help location.</w:t>
+      </w:r>
+    </w:p>
+    <w:p>
+      <w:pPr>
+        <w:rPr>
+          <w:rFonts w:ascii="Times New Roman" w:hAnsi="Times New Roman" w:cs="Times New Roman"/>
+          <w:sz w:val="28"/>
+        </w:rPr>
+      </w:pPr>
+      <w:r>
+        <w:rPr>
+          <w:rFonts w:ascii="Times New Roman" w:hAnsi="Times New Roman" w:cs="Times New Roman"/>
+          <w:sz w:val="28"/>
+        </w:rPr>
+        <w:t xml:space="preserve">Description: </w:t>
+      </w:r>
+    </w:p>
+    <w:p>
+      <w:pPr>
+        <w:rPr>
+          <w:rFonts w:ascii="Times New Roman" w:hAnsi="Times New Roman" w:cs="Times New Roman"/>
+          <w:color w:val="E36C0A" w:themeColor="accent6" w:themeShade="BF"/>
+          <w:sz w:val="28"/>
+        </w:rPr>
+      </w:pPr>
+      <w:r>
+        <w:rPr>
+          <w:rFonts w:ascii="Times New Roman" w:hAnsi="Times New Roman" w:cs="Times New Roman"/>
+          <w:color w:val="E36C0A" w:themeColor="accent6" w:themeShade="BF"/>
+          <w:sz w:val="28"/>
+        </w:rPr>
+        <w:t>SRS-: The</w:t>
+      </w:r>
+      <w:r>
+        <w:rPr>
+          <w:rFonts w:ascii="Times New Roman" w:hAnsi="Times New Roman" w:cs="Times New Roman"/>
+          <w:color w:val="E36C0A" w:themeColor="accent6" w:themeShade="BF"/>
+          <w:sz w:val="28"/>
+        </w:rPr>
+        <w:t xml:space="preserve"> system s</w:t>
+      </w:r>
+      <w:r>
+        <w:rPr>
+          <w:rFonts w:ascii="Times New Roman" w:hAnsi="Times New Roman" w:cs="Times New Roman"/>
+          <w:color w:val="E36C0A" w:themeColor="accent6" w:themeShade="BF"/>
+          <w:sz w:val="28"/>
+        </w:rPr>
+        <w:t xml:space="preserve">hall </w:t>
+      </w:r>
+      <w:r>
+        <w:rPr>
+          <w:rFonts w:ascii="Times New Roman" w:hAnsi="Times New Roman" w:cs="Times New Roman"/>
+          <w:color w:val="E36C0A" w:themeColor="accent6" w:themeShade="BF"/>
+          <w:sz w:val="28"/>
+        </w:rPr>
+        <w:t>provide UI to show</w:t>
+      </w:r>
+      <w:r>
+        <w:rPr>
+          <w:rFonts w:ascii="Times New Roman" w:hAnsi="Times New Roman" w:cs="Times New Roman"/>
+          <w:color w:val="E36C0A" w:themeColor="accent6" w:themeShade="BF"/>
+          <w:sz w:val="28"/>
+        </w:rPr>
+        <w:t xml:space="preserve"> list of help</w:t>
+      </w:r>
+      <w:r>
+        <w:rPr>
+          <w:rFonts w:ascii="Times New Roman" w:hAnsi="Times New Roman" w:cs="Times New Roman"/>
+          <w:color w:val="E36C0A" w:themeColor="accent6" w:themeShade="BF"/>
+          <w:sz w:val="28"/>
+        </w:rPr>
+        <w:t xml:space="preserve"> locations.</w:t>
+      </w:r>
+    </w:p>
+    <w:p>
+      <w:pPr>
+        <w:rPr>
+          <w:rFonts w:ascii="Times New Roman" w:hAnsi="Times New Roman" w:cs="Times New Roman"/>
+          <w:color w:val="E36C0A" w:themeColor="accent6" w:themeShade="BF"/>
+          <w:sz w:val="28"/>
+        </w:rPr>
+      </w:pPr>
+      <w:r>
+        <w:rPr>
+          <w:rFonts w:ascii="Times New Roman" w:hAnsi="Times New Roman" w:cs="Times New Roman"/>
+          <w:color w:val="E36C0A" w:themeColor="accent6" w:themeShade="BF"/>
+          <w:sz w:val="28"/>
+        </w:rPr>
+        <w:t xml:space="preserve">SRS-: The system shall retrieve the help information from system database. </w:t>
+      </w:r>
+    </w:p>
+    <w:p>
+      <w:pPr>
+        <w:rPr>
+          <w:rFonts w:ascii="Times New Roman" w:hAnsi="Times New Roman" w:cs="Times New Roman"/>
+          <w:sz w:val="28"/>
+        </w:rPr>
+      </w:pPr>
+      <w:r>
+        <w:rPr>
+          <w:rFonts w:ascii="Times New Roman" w:hAnsi="Times New Roman" w:cs="Times New Roman"/>
+          <w:sz w:val="28"/>
+        </w:rPr>
+        <w:t>SRS-:</w:t>
+      </w:r>
+      <w:r>
+        <w:rPr>
+          <w:rFonts w:ascii="Times New Roman" w:hAnsi="Times New Roman" w:cs="Times New Roman"/>
+          <w:sz w:val="28"/>
+        </w:rPr>
+        <w:t xml:space="preserve"> The system shall provide UI</w:t>
+      </w:r>
+      <w:r>
+        <w:rPr>
+          <w:rFonts w:ascii="Times New Roman" w:hAnsi="Times New Roman" w:cs="Times New Roman"/>
+          <w:sz w:val="28"/>
+        </w:rPr>
+        <w:t xml:space="preserve"> with message “</w:t>
+      </w:r>
+      <w:r>
+        <w:rPr>
+          <w:rFonts w:ascii="Times New Roman" w:hAnsi="Times New Roman" w:cs="Times New Roman"/>
+          <w:sz w:val="28"/>
+        </w:rPr>
+        <w:t xml:space="preserve">Are you sure to </w:t>
+      </w:r>
+      <w:r>
+        <w:rPr>
+          <w:rFonts w:ascii="Times New Roman" w:hAnsi="Times New Roman" w:cs="Times New Roman"/>
+          <w:sz w:val="28"/>
+        </w:rPr>
+        <w:t>delete</w:t>
+      </w:r>
+      <w:r>
+        <w:rPr>
+          <w:rFonts w:ascii="Times New Roman" w:hAnsi="Times New Roman" w:cs="Times New Roman"/>
+          <w:sz w:val="28"/>
+        </w:rPr>
+        <w:t>?</w:t>
+      </w:r>
+      <w:r>
+        <w:rPr>
+          <w:rFonts w:ascii="Times New Roman" w:hAnsi="Times New Roman" w:cs="Times New Roman"/>
+          <w:sz w:val="28"/>
+        </w:rPr>
+        <w:t>”</w:t>
+      </w:r>
+      <w:r>
+        <w:rPr>
+          <w:rFonts w:ascii="Times New Roman" w:hAnsi="Times New Roman" w:cs="Times New Roman"/>
+          <w:sz w:val="28"/>
+        </w:rPr>
+        <w:t xml:space="preserve"> to ask permission before remove help location.</w:t>
+      </w:r>
+    </w:p>
+    <w:p>
+      <w:pPr>
+        <w:rPr>
+          <w:rFonts w:ascii="Times New Roman" w:hAnsi="Times New Roman" w:cs="Times New Roman"/>
+          <w:sz w:val="28"/>
+        </w:rPr>
+      </w:pPr>
+      <w:r>
+        <w:rPr>
+          <w:rFonts w:ascii="Times New Roman" w:hAnsi="Times New Roman" w:cs="Times New Roman"/>
+          <w:sz w:val="28"/>
+        </w:rPr>
+        <w:t>SRS-: The system s</w:t>
+      </w:r>
+      <w:r>
+        <w:rPr>
+          <w:rFonts w:ascii="Times New Roman" w:hAnsi="Times New Roman" w:cs="Times New Roman"/>
+          <w:sz w:val="28"/>
+        </w:rPr>
+        <w:t>hall delete the help place out of the database.</w:t>
+      </w:r>
+    </w:p>
+    <w:p>
+      <w:pPr>
+        <w:rPr>
+          <w:rFonts w:ascii="Times New Roman" w:hAnsi="Times New Roman" w:cs="Times New Roman"/>
+          <w:sz w:val="28"/>
+        </w:rPr>
+      </w:pPr>
+    </w:p>
+    <w:p>
+      <w:pPr>
+        <w:rPr>
+          <w:rFonts w:ascii="Times New Roman" w:hAnsi="Times New Roman" w:cs="Times New Roman"/>
+          <w:b/>
+          <w:bCs/>
+          <w:sz w:val="28"/>
+        </w:rPr>
+      </w:pPr>
+      <w:r>
+        <w:rPr>
+          <w:rFonts w:ascii="Times New Roman" w:hAnsi="Times New Roman" w:cs="Times New Roman"/>
+          <w:b/>
+          <w:bCs/>
+          <w:sz w:val="28"/>
+        </w:rPr>
+        <w:t xml:space="preserve">[URS-4]: The admin can view help </w:t>
+      </w:r>
+      <w:r>
+        <w:rPr>
+          <w:rFonts w:ascii="Times New Roman" w:hAnsi="Times New Roman" w:cs="Times New Roman"/>
+          <w:b/>
+          <w:bCs/>
+          <w:sz w:val="28"/>
+        </w:rPr>
+        <w:t>information</w:t>
+      </w:r>
+      <w:r>
+        <w:rPr>
+          <w:rFonts w:ascii="Times New Roman" w:hAnsi="Times New Roman" w:cs="Times New Roman"/>
+          <w:b/>
+          <w:bCs/>
+          <w:sz w:val="28"/>
+        </w:rPr>
+        <w:t xml:space="preserve"> of each help place.</w:t>
+      </w:r>
+    </w:p>
+    <w:p>
+      <w:pPr>
+        <w:rPr>
+          <w:rFonts w:ascii="Times New Roman" w:hAnsi="Times New Roman" w:cs="Times New Roman"/>
+          <w:sz w:val="28"/>
+        </w:rPr>
+      </w:pPr>
+      <w:r>
+        <w:rPr>
+          <w:rFonts w:ascii="Times New Roman" w:hAnsi="Times New Roman" w:cs="Times New Roman"/>
+          <w:sz w:val="28"/>
+        </w:rPr>
+        <w:t xml:space="preserve">Description: </w:t>
+      </w:r>
+    </w:p>
+    <w:p>
+      <w:pPr>
+        <w:rPr>
+          <w:rFonts w:ascii="Times New Roman" w:hAnsi="Times New Roman" w:cs="Times New Roman"/>
+          <w:color w:val="E36C0A" w:themeColor="accent6" w:themeShade="BF"/>
+          <w:sz w:val="28"/>
+        </w:rPr>
+      </w:pPr>
+      <w:r>
+        <w:rPr>
+          <w:rFonts w:ascii="Times New Roman" w:hAnsi="Times New Roman" w:cs="Times New Roman"/>
+          <w:color w:val="E36C0A" w:themeColor="accent6" w:themeShade="BF"/>
+          <w:sz w:val="28"/>
+        </w:rPr>
+        <w:t>SRS-: The system shall provide UI to show list of help locations.</w:t>
+      </w:r>
+    </w:p>
+    <w:p>
+      <w:pPr>
+        <w:rPr>
+          <w:rFonts w:ascii="Times New Roman" w:hAnsi="Times New Roman" w:cs="Times New Roman"/>
+          <w:color w:val="E36C0A" w:themeColor="accent6" w:themeShade="BF"/>
+          <w:sz w:val="28"/>
+        </w:rPr>
+      </w:pPr>
+      <w:r>
+        <w:rPr>
+          <w:rFonts w:ascii="Times New Roman" w:hAnsi="Times New Roman" w:cs="Times New Roman"/>
+          <w:color w:val="E36C0A" w:themeColor="accent6" w:themeShade="BF"/>
+          <w:sz w:val="28"/>
+        </w:rPr>
+        <w:t xml:space="preserve">SRS-: The system shall retrieve the </w:t>
+      </w:r>
+      <w:r>
+        <w:rPr>
+          <w:rFonts w:ascii="Times New Roman" w:hAnsi="Times New Roman" w:cs="Times New Roman"/>
+          <w:color w:val="E36C0A" w:themeColor="accent6" w:themeShade="BF"/>
+          <w:sz w:val="28"/>
+        </w:rPr>
+        <w:t>help information from system database</w:t>
+      </w:r>
+      <w:r>
+        <w:rPr>
+          <w:rFonts w:ascii="Times New Roman" w:hAnsi="Times New Roman" w:cs="Times New Roman"/>
+          <w:color w:val="E36C0A" w:themeColor="accent6" w:themeShade="BF"/>
+          <w:sz w:val="28"/>
+        </w:rPr>
+        <w:t xml:space="preserve">. </w:t>
+      </w:r>
+    </w:p>
+    <w:p>
+      <w:pPr>
+        <w:rPr>
+          <w:rFonts w:ascii="Times New Roman" w:hAnsi="Times New Roman" w:cs="Times New Roman"/>
+          <w:sz w:val="28"/>
+        </w:rPr>
+      </w:pPr>
+      <w:r>
+        <w:rPr>
+          <w:rFonts w:ascii="Times New Roman" w:hAnsi="Times New Roman" w:cs="Times New Roman"/>
+          <w:sz w:val="28"/>
+        </w:rPr>
+        <w:t xml:space="preserve">SRS-: The system shall </w:t>
+      </w:r>
+      <w:r>
+        <w:rPr>
+          <w:rFonts w:ascii="Times New Roman" w:hAnsi="Times New Roman" w:cs="Times New Roman"/>
+          <w:sz w:val="28"/>
+        </w:rPr>
+        <w:t>show</w:t>
+      </w:r>
+      <w:r>
+        <w:rPr>
+          <w:rFonts w:ascii="Times New Roman" w:hAnsi="Times New Roman" w:cs="Times New Roman"/>
+          <w:sz w:val="28"/>
+        </w:rPr>
+        <w:t xml:space="preserve"> </w:t>
+      </w:r>
+      <w:r>
+        <w:rPr>
+          <w:rFonts w:ascii="Times New Roman" w:hAnsi="Times New Roman" w:cs="Times New Roman"/>
+          <w:sz w:val="28"/>
+        </w:rPr>
+        <w:t xml:space="preserve">the help information which </w:t>
+      </w:r>
+      <w:proofErr w:type="gramStart"/>
+      <w:r>
+        <w:rPr>
+          <w:rFonts w:ascii="Times New Roman" w:hAnsi="Times New Roman" w:cs="Times New Roman"/>
+          <w:sz w:val="28"/>
+        </w:rPr>
+        <w:t>are</w:t>
+      </w:r>
+      <w:proofErr w:type="gramEnd"/>
+      <w:r>
+        <w:rPr>
+          <w:rFonts w:ascii="Times New Roman" w:hAnsi="Times New Roman" w:cs="Times New Roman"/>
+          <w:sz w:val="28"/>
+        </w:rPr>
+        <w:t xml:space="preserve"> </w:t>
+      </w:r>
+      <w:r>
+        <w:rPr>
+          <w:rFonts w:ascii="Times New Roman" w:hAnsi="Times New Roman" w:cs="Times New Roman"/>
+          <w:sz w:val="28"/>
+        </w:rPr>
+        <w:t>name, addre</w:t>
+      </w:r>
+      <w:r>
+        <w:rPr>
+          <w:rFonts w:ascii="Times New Roman" w:hAnsi="Times New Roman" w:cs="Times New Roman"/>
+          <w:sz w:val="28"/>
+        </w:rPr>
+        <w:t xml:space="preserve">ss, phone number, </w:t>
+      </w:r>
+      <w:r>
+        <w:rPr>
+          <w:rFonts w:ascii="Times New Roman" w:hAnsi="Times New Roman" w:cs="Times New Roman"/>
+          <w:sz w:val="28"/>
+        </w:rPr>
+        <w:t>coordinate</w:t>
+      </w:r>
+      <w:r>
+        <w:rPr>
+          <w:rFonts w:ascii="Times New Roman" w:hAnsi="Times New Roman" w:cs="Times New Roman"/>
+          <w:sz w:val="28"/>
+        </w:rPr>
+        <w:t>, and rating score</w:t>
+      </w:r>
+      <w:r>
+        <w:rPr>
+          <w:rFonts w:ascii="Times New Roman" w:hAnsi="Times New Roman" w:cs="Times New Roman"/>
+          <w:sz w:val="28"/>
+        </w:rPr>
+        <w:t xml:space="preserve">. </w:t>
+      </w:r>
+    </w:p>
+    <w:p>
+      <w:pPr>
+        <w:rPr>
+          <w:rFonts w:ascii="Times New Roman" w:hAnsi="Times New Roman" w:cs="Times New Roman"/>
+          <w:b/>
+          <w:bCs/>
+          <w:sz w:val="28"/>
+        </w:rPr>
+      </w:pPr>
+    </w:p>
+    <w:p>
+      <w:pPr>
+        <w:rPr>
+          <w:rFonts w:ascii="Times New Roman" w:hAnsi="Times New Roman" w:cs="Times New Roman"/>
+          <w:b/>
+          <w:bCs/>
+          <w:sz w:val="28"/>
+        </w:rPr>
+      </w:pPr>
+      <w:r>
+        <w:rPr>
+          <w:rFonts w:ascii="Times New Roman" w:hAnsi="Times New Roman" w:cs="Times New Roman"/>
+          <w:b/>
+          <w:bCs/>
+          <w:sz w:val="28"/>
+        </w:rPr>
+        <w:t xml:space="preserve"> </w:t>
+      </w:r>
+      <w:r>
+        <w:rPr>
+          <w:rFonts w:ascii="Times New Roman" w:hAnsi="Times New Roman" w:cs="Times New Roman"/>
+          <w:b/>
+          <w:bCs/>
+          <w:sz w:val="28"/>
+        </w:rPr>
+        <w:t>[URS-</w:t>
+      </w:r>
+      <w:r>
+        <w:rPr>
+          <w:rFonts w:ascii="Times New Roman" w:hAnsi="Times New Roman" w:cs="Times New Roman"/>
+          <w:b/>
+          <w:bCs/>
+          <w:sz w:val="28"/>
+        </w:rPr>
+        <w:t>5</w:t>
+      </w:r>
+      <w:r>
+        <w:rPr>
+          <w:rFonts w:ascii="Times New Roman" w:hAnsi="Times New Roman" w:cs="Times New Roman"/>
+          <w:b/>
+          <w:bCs/>
+          <w:sz w:val="28"/>
+        </w:rPr>
+        <w:t>]: The admin can browse the help location by help place categories which are police station, highway police station, hospital, and garage.</w:t>
+      </w:r>
+    </w:p>
+    <w:p>
+      <w:pPr>
+        <w:rPr>
+          <w:rFonts w:ascii="Times New Roman" w:hAnsi="Times New Roman" w:cs="Times New Roman"/>
+          <w:sz w:val="28"/>
+        </w:rPr>
+      </w:pPr>
+      <w:r>
+        <w:rPr>
+          <w:rFonts w:ascii="Times New Roman" w:hAnsi="Times New Roman" w:cs="Times New Roman"/>
+          <w:sz w:val="28"/>
+        </w:rPr>
+        <w:t xml:space="preserve">Description: </w:t>
+      </w:r>
+    </w:p>
+    <w:p>
+      <w:pPr>
+        <w:rPr>
+          <w:rFonts w:ascii="Times New Roman" w:hAnsi="Times New Roman" w:cs="Times New Roman"/>
+          <w:sz w:val="28"/>
+        </w:rPr>
+      </w:pPr>
+      <w:r>
+        <w:rPr>
+          <w:rFonts w:ascii="Times New Roman" w:hAnsi="Times New Roman" w:cs="Times New Roman"/>
+          <w:sz w:val="28"/>
+        </w:rPr>
+        <w:t>SRS-:</w:t>
+      </w:r>
+      <w:r>
+        <w:rPr>
+          <w:rFonts w:ascii="Times New Roman" w:hAnsi="Times New Roman" w:cs="Times New Roman"/>
+          <w:sz w:val="28"/>
+        </w:rPr>
+        <w:t xml:space="preserve"> The system shall provide</w:t>
+      </w:r>
+      <w:r>
+        <w:rPr>
+          <w:rFonts w:ascii="Times New Roman" w:hAnsi="Times New Roman" w:cs="Times New Roman"/>
+          <w:sz w:val="28"/>
+        </w:rPr>
+        <w:t xml:space="preserve"> </w:t>
+      </w:r>
+      <w:r>
+        <w:rPr>
+          <w:rFonts w:ascii="Times New Roman" w:hAnsi="Times New Roman" w:cs="Times New Roman"/>
+          <w:sz w:val="28"/>
+        </w:rPr>
+        <w:t>categor</w:t>
+      </w:r>
+      <w:r>
+        <w:rPr>
+          <w:rFonts w:ascii="Times New Roman" w:hAnsi="Times New Roman" w:cs="Times New Roman"/>
+          <w:sz w:val="28"/>
+        </w:rPr>
+        <w:t>ies</w:t>
+      </w:r>
+      <w:r>
+        <w:rPr>
+          <w:rFonts w:ascii="Times New Roman" w:hAnsi="Times New Roman" w:cs="Times New Roman"/>
+          <w:sz w:val="28"/>
+        </w:rPr>
+        <w:t xml:space="preserve"> </w:t>
+      </w:r>
+      <w:r>
+        <w:rPr>
+          <w:rFonts w:ascii="Times New Roman" w:hAnsi="Times New Roman" w:cs="Times New Roman"/>
+          <w:sz w:val="28"/>
+        </w:rPr>
+        <w:t xml:space="preserve">UI </w:t>
+      </w:r>
+      <w:r>
+        <w:rPr>
+          <w:rFonts w:ascii="Times New Roman" w:hAnsi="Times New Roman" w:cs="Times New Roman"/>
+          <w:sz w:val="28"/>
+        </w:rPr>
+        <w:t xml:space="preserve">which </w:t>
+      </w:r>
+      <w:r>
+        <w:rPr>
+          <w:rFonts w:ascii="Times New Roman" w:hAnsi="Times New Roman" w:cs="Times New Roman"/>
+          <w:sz w:val="28"/>
+        </w:rPr>
+        <w:t xml:space="preserve">are police station, highway police station, hospital, and garage </w:t>
+      </w:r>
+    </w:p>
+    <w:p>
+      <w:pPr>
+        <w:rPr>
+          <w:rFonts w:ascii="Times New Roman" w:hAnsi="Times New Roman" w:cs="Times New Roman"/>
+          <w:color w:val="E36C0A" w:themeColor="accent6" w:themeShade="BF"/>
+          <w:sz w:val="28"/>
+        </w:rPr>
+      </w:pPr>
+      <w:r>
+        <w:rPr>
+          <w:rFonts w:ascii="Times New Roman" w:hAnsi="Times New Roman" w:cs="Times New Roman"/>
+          <w:color w:val="E36C0A" w:themeColor="accent6" w:themeShade="BF"/>
+          <w:sz w:val="28"/>
+        </w:rPr>
+        <w:t xml:space="preserve">SRS-: The system shall retrieve the help information from system database. </w:t>
+      </w:r>
+    </w:p>
+    <w:p>
+      <w:pPr>
+        <w:rPr>
+          <w:rFonts w:ascii="Times New Roman" w:hAnsi="Times New Roman" w:cs="Times New Roman"/>
+          <w:color w:val="92D050"/>
+          <w:sz w:val="28"/>
+        </w:rPr>
+      </w:pPr>
+      <w:r>
+        <w:rPr>
+          <w:rFonts w:ascii="Times New Roman" w:hAnsi="Times New Roman" w:cs="Times New Roman"/>
+          <w:color w:val="92D050"/>
+          <w:sz w:val="28"/>
+        </w:rPr>
+        <w:t xml:space="preserve">SRS-: The system shall show the list of help location by categories.  </w:t>
+      </w:r>
+    </w:p>
+    <w:p>
+      <w:pPr>
+        <w:rPr>
+          <w:rFonts w:ascii="Times New Roman" w:hAnsi="Times New Roman" w:cs="Times New Roman"/>
+          <w:sz w:val="28"/>
+        </w:rPr>
+      </w:pPr>
+    </w:p>
+    <w:p>
+      <w:pPr>
+        <w:rPr>
+          <w:rFonts w:ascii="Times New Roman" w:hAnsi="Times New Roman" w:cs="Times New Roman"/>
+          <w:b/>
+          <w:bCs/>
+          <w:sz w:val="28"/>
+        </w:rPr>
+      </w:pPr>
+      <w:r>
+        <w:rPr>
+          <w:rFonts w:ascii="Times New Roman" w:hAnsi="Times New Roman" w:cs="Times New Roman"/>
+          <w:b/>
+          <w:bCs/>
+          <w:sz w:val="28"/>
+        </w:rPr>
+        <w:t>[URS-</w:t>
+      </w:r>
+      <w:r>
+        <w:rPr>
+          <w:rFonts w:ascii="Times New Roman" w:hAnsi="Times New Roman" w:cs="Times New Roman"/>
+          <w:b/>
+          <w:bCs/>
+          <w:sz w:val="28"/>
+        </w:rPr>
+        <w:t>6</w:t>
+      </w:r>
+      <w:r>
+        <w:rPr>
+          <w:rFonts w:ascii="Times New Roman" w:hAnsi="Times New Roman" w:cs="Times New Roman"/>
+          <w:b/>
+          <w:bCs/>
+          <w:sz w:val="28"/>
+        </w:rPr>
+        <w:t>]: The admin can browse the help location by province of Thailand.</w:t>
+      </w:r>
+    </w:p>
+    <w:p>
+      <w:pPr>
+        <w:rPr>
+          <w:rFonts w:ascii="Times New Roman" w:hAnsi="Times New Roman" w:cs="Times New Roman"/>
+          <w:sz w:val="28"/>
+        </w:rPr>
+      </w:pPr>
+      <w:r>
+        <w:rPr>
+          <w:rFonts w:ascii="Times New Roman" w:hAnsi="Times New Roman" w:cs="Times New Roman"/>
+          <w:sz w:val="28"/>
+        </w:rPr>
+        <w:t>SRS-:</w:t>
+      </w:r>
+      <w:r>
+        <w:rPr>
+          <w:rFonts w:ascii="Times New Roman" w:hAnsi="Times New Roman" w:cs="Times New Roman"/>
+          <w:sz w:val="28"/>
+        </w:rPr>
+        <w:t xml:space="preserve"> The system shall provide UI which </w:t>
+      </w:r>
+      <w:r>
+        <w:rPr>
+          <w:rFonts w:ascii="Times New Roman" w:hAnsi="Times New Roman" w:cs="Times New Roman"/>
+          <w:sz w:val="28"/>
+        </w:rPr>
+        <w:t>province of Thailand.</w:t>
+      </w:r>
+    </w:p>
+    <w:p>
+      <w:pPr>
+        <w:rPr>
+          <w:rFonts w:ascii="Times New Roman" w:hAnsi="Times New Roman" w:cs="Times New Roman"/>
+          <w:color w:val="E36C0A" w:themeColor="accent6" w:themeShade="BF"/>
+          <w:sz w:val="28"/>
+        </w:rPr>
+      </w:pPr>
+      <w:r>
+        <w:rPr>
+          <w:rFonts w:ascii="Times New Roman" w:hAnsi="Times New Roman" w:cs="Times New Roman"/>
+          <w:color w:val="E36C0A" w:themeColor="accent6" w:themeShade="BF"/>
+          <w:sz w:val="28"/>
+        </w:rPr>
+        <w:t xml:space="preserve">SRS-: The system shall retrieve the help information from system database. </w:t>
+      </w:r>
+    </w:p>
+    <w:p>
+      <w:pPr>
+        <w:rPr>
+          <w:rFonts w:ascii="Times New Roman" w:hAnsi="Times New Roman" w:cs="Times New Roman"/>
+          <w:color w:val="92D050"/>
+          <w:sz w:val="28"/>
+        </w:rPr>
+      </w:pPr>
+      <w:r>
+        <w:rPr>
+          <w:rFonts w:ascii="Times New Roman" w:hAnsi="Times New Roman" w:cs="Times New Roman"/>
+          <w:color w:val="92D050"/>
+          <w:sz w:val="28"/>
+        </w:rPr>
+        <w:lastRenderedPageBreak/>
+        <w:t xml:space="preserve">SRS-: The system shall show the list of help location by categories.  </w:t>
       </w:r>
     </w:p>
     <w:sectPr>
@@ -565,7 +2070,7 @@
   <w:style w:type="paragraph" w:default="1" w:styleId="Normal">
     <w:name w:val="Normal"/>
     <w:qFormat/>
-    <w:rsid w:val="00AA7082"/>
+    <w:rsid w:val="00A96FC8"/>
   </w:style>
   <w:style w:type="character" w:default="1" w:styleId="DefaultParagraphFont">
     <w:name w:val="Default Paragraph Font"/>

</xml_diff>